<commit_message>
Added Archer Class, and Updated Character Class
Created Archer Class, and updated the character class to include HP, MP,
and movement.
</commit_message>
<xml_diff>
--- a/Character Class Template.docx
+++ b/Character Class Template.docx
@@ -202,65 +202,80 @@
     </w:p>
     <w:p>
       <w:r>
-        <w:t>Aim:</w:t>
-      </w:r>
-    </w:p>
-    <w:p>
-      <w:r>
-        <w:t>Critical Strike:</w:t>
-      </w:r>
-    </w:p>
-    <w:p>
-      <w:r>
-        <w:t>Dodge Chance:</w:t>
-      </w:r>
-    </w:p>
-    <w:p>
-      <w:r>
-        <w:t>Defence:</w:t>
-      </w:r>
-    </w:p>
-    <w:p>
-      <w:r>
-        <w:t>Magic Defence:</w:t>
-      </w:r>
-    </w:p>
-    <w:p>
-      <w:r>
-        <w:t>Magic Attack:</w:t>
-      </w:r>
-    </w:p>
-    <w:p>
-      <w:r>
-        <w:t>Melee Physical Attack:</w:t>
-      </w:r>
-    </w:p>
-    <w:p>
-      <w:r>
-        <w:t>Ranged Physical Attack:</w:t>
-      </w:r>
-    </w:p>
-    <w:p>
-      <w:r>
-        <w:t>Elemental Strengths:</w:t>
-      </w:r>
-    </w:p>
-    <w:p>
-      <w:r>
-        <w:t>Elemental Weaknesses:</w:t>
-      </w:r>
-    </w:p>
-    <w:p>
-      <w:r>
-        <w:t>Combat Strengths:</w:t>
-      </w:r>
-    </w:p>
-    <w:p>
-      <w:r>
-        <w:t>Combat Weaknesses:</w:t>
+        <w:t>Base HP:</w:t>
       </w:r>
       <w:bookmarkStart w:id="0" w:name="_GoBack"/>
       <w:bookmarkEnd w:id="0"/>
+    </w:p>
+    <w:p>
+      <w:r>
+        <w:t>Base MP:</w:t>
+      </w:r>
+    </w:p>
+    <w:p>
+      <w:r>
+        <w:t>Aim:</w:t>
+      </w:r>
+    </w:p>
+    <w:p>
+      <w:r>
+        <w:t>Critical Strike:</w:t>
+      </w:r>
+    </w:p>
+    <w:p>
+      <w:r>
+        <w:t>Dodge Chance:</w:t>
+      </w:r>
+    </w:p>
+    <w:p>
+      <w:r>
+        <w:t>Movement:</w:t>
+      </w:r>
+    </w:p>
+    <w:p>
+      <w:r>
+        <w:t>Defence:</w:t>
+      </w:r>
+    </w:p>
+    <w:p>
+      <w:r>
+        <w:t>Magic Defence:</w:t>
+      </w:r>
+    </w:p>
+    <w:p>
+      <w:r>
+        <w:t>Magic Attack:</w:t>
+      </w:r>
+    </w:p>
+    <w:p>
+      <w:r>
+        <w:t>Melee Physical Attack:</w:t>
+      </w:r>
+    </w:p>
+    <w:p>
+      <w:r>
+        <w:t>Ranged Physical Attack:</w:t>
+      </w:r>
+    </w:p>
+    <w:p>
+      <w:r>
+        <w:t>Elemental Strengths:</w:t>
+      </w:r>
+    </w:p>
+    <w:p>
+      <w:r>
+        <w:t>Elemental Weaknesses:</w:t>
+      </w:r>
+    </w:p>
+    <w:p>
+      <w:r>
+        <w:t>Combat Strengths:</w:t>
+      </w:r>
+    </w:p>
+    <w:p>
+      <w:r>
+        <w:t>Combat Weaknesses:</w:t>
+      </w:r>
     </w:p>
     <w:p>
       <w:pPr>

</xml_diff>